<commit_message>
got answer to question 36 in quiz 6
</commit_message>
<xml_diff>
--- a/final_review (2)/final_review/quiz6.docx
+++ b/final_review (2)/final_review/quiz6.docx
@@ -10,554 +10,551 @@
           <w:numId w:val="1"/>
         </w:numPr>
       </w:pPr>
-      <w:r>
-        <w:t>C</w:t>
-      </w:r>
-      <w:r>
-        <w:rPr>
-          <w:rFonts w:hint="eastAsia"/>
-        </w:rPr>
-        <w:t>omp</w:t>
-      </w:r>
-      <w:r>
-        <w:t>ilers may apply mathematical and logical identities to expression evaluation</w:t>
-      </w:r>
-    </w:p>
-    <w:p>
-      <w:pPr>
-        <w:pStyle w:val="ListParagraph"/>
-        <w:numPr>
-          <w:ilvl w:val="1"/>
-          <w:numId w:val="1"/>
-        </w:numPr>
-      </w:pPr>
-      <w:r>
-        <w:t>Always, even overriding parentheses, if the code can be made more efficient</w:t>
-      </w:r>
-    </w:p>
-    <w:p>
-      <w:pPr>
-        <w:pStyle w:val="ListParagraph"/>
-        <w:numPr>
-          <w:ilvl w:val="1"/>
-          <w:numId w:val="1"/>
-        </w:numPr>
-      </w:pPr>
-      <w:r>
-        <w:t>Only when specifically indicated by  the user</w:t>
-      </w:r>
-    </w:p>
-    <w:p>
-      <w:pPr>
-        <w:pStyle w:val="ListParagraph"/>
-        <w:numPr>
-          <w:ilvl w:val="1"/>
-          <w:numId w:val="1"/>
-        </w:numPr>
-        <w:rPr>
-          <w:color w:val="FF0000"/>
-        </w:rPr>
-      </w:pPr>
-      <w:r>
-        <w:rPr>
-          <w:color w:val="FF0000"/>
-        </w:rPr>
-        <w:t>Unless forced not to by parentheses</w:t>
-      </w:r>
-    </w:p>
-    <w:p>
-      <w:pPr>
-        <w:pStyle w:val="ListParagraph"/>
-        <w:numPr>
-          <w:ilvl w:val="1"/>
-          <w:numId w:val="1"/>
-        </w:numPr>
-      </w:pPr>
-      <w:r>
-        <w:t>Never</w:t>
-      </w:r>
-    </w:p>
-    <w:p>
-      <w:pPr>
-        <w:pStyle w:val="ListParagraph"/>
-        <w:numPr>
-          <w:ilvl w:val="0"/>
-          <w:numId w:val="1"/>
-        </w:numPr>
-      </w:pPr>
-      <w:r>
-        <w:t xml:space="preserve">In recursion, a section of code is </w:t>
-      </w:r>
-    </w:p>
-    <w:p>
-      <w:pPr>
-        <w:pStyle w:val="ListParagraph"/>
-        <w:numPr>
-          <w:ilvl w:val="1"/>
-          <w:numId w:val="1"/>
-        </w:numPr>
-      </w:pPr>
-      <w:r>
-        <w:t>Defined in terms of selection and iteration only</w:t>
-      </w:r>
-    </w:p>
-    <w:p>
-      <w:pPr>
-        <w:pStyle w:val="ListParagraph"/>
-        <w:numPr>
-          <w:ilvl w:val="1"/>
-          <w:numId w:val="1"/>
-        </w:numPr>
-      </w:pPr>
-      <w:r>
-        <w:t>Defined in terms of regular expression</w:t>
-      </w:r>
-    </w:p>
-    <w:p>
-      <w:pPr>
-        <w:pStyle w:val="ListParagraph"/>
-        <w:numPr>
-          <w:ilvl w:val="1"/>
-          <w:numId w:val="1"/>
-        </w:numPr>
-        <w:rPr>
-          <w:color w:val="FF0000"/>
-        </w:rPr>
-      </w:pPr>
-      <w:r>
-        <w:rPr>
-          <w:color w:val="FF0000"/>
-        </w:rPr>
-        <w:t>Defined in terms of itself, either directly or indirectly.</w:t>
-      </w:r>
-    </w:p>
-    <w:p>
-      <w:pPr>
-        <w:pStyle w:val="ListParagraph"/>
-        <w:numPr>
-          <w:ilvl w:val="1"/>
-          <w:numId w:val="1"/>
-        </w:numPr>
-      </w:pPr>
-      <w:r>
-        <w:t>Defined in terms of expression-level abstraction.</w:t>
-      </w:r>
-    </w:p>
-    <w:p>
-      <w:pPr>
-        <w:pStyle w:val="ListParagraph"/>
-        <w:numPr>
-          <w:ilvl w:val="0"/>
-          <w:numId w:val="1"/>
-        </w:numPr>
-      </w:pPr>
-      <w:r>
-        <w:t>Changing the value of the loop iteration variable inside the loop results in</w:t>
-      </w:r>
-    </w:p>
-    <w:p>
-      <w:pPr>
-        <w:pStyle w:val="ListParagraph"/>
-        <w:numPr>
-          <w:ilvl w:val="1"/>
-          <w:numId w:val="1"/>
-        </w:numPr>
-        <w:rPr>
-          <w:color w:val="FF0000"/>
-        </w:rPr>
-      </w:pPr>
-      <w:r>
-        <w:rPr>
-          <w:color w:val="FF0000"/>
-        </w:rPr>
-        <w:t>Undefined behavior</w:t>
-      </w:r>
-    </w:p>
-    <w:p>
-      <w:pPr>
-        <w:pStyle w:val="ListParagraph"/>
-        <w:numPr>
-          <w:ilvl w:val="1"/>
-          <w:numId w:val="1"/>
-        </w:numPr>
-      </w:pPr>
-      <w:r>
-        <w:t>A decrease in stack space usage usually</w:t>
-      </w:r>
-    </w:p>
-    <w:p>
-      <w:pPr>
-        <w:pStyle w:val="ListParagraph"/>
-        <w:numPr>
-          <w:ilvl w:val="1"/>
-          <w:numId w:val="1"/>
-        </w:numPr>
-      </w:pPr>
-      <w:r>
-        <w:t>An increase in execution speed, usually</w:t>
-      </w:r>
-    </w:p>
-    <w:p>
-      <w:pPr>
-        <w:pStyle w:val="ListParagraph"/>
-        <w:numPr>
-          <w:ilvl w:val="1"/>
-          <w:numId w:val="1"/>
-        </w:numPr>
-      </w:pPr>
-      <w:r>
-        <w:t>None of the above</w:t>
-      </w:r>
-    </w:p>
-    <w:p>
-      <w:pPr>
-        <w:pStyle w:val="ListParagraph"/>
-        <w:numPr>
-          <w:ilvl w:val="0"/>
-          <w:numId w:val="1"/>
-        </w:numPr>
-      </w:pPr>
-      <w:r>
-        <w:t xml:space="preserve">A compound statement is </w:t>
-      </w:r>
-    </w:p>
-    <w:p>
-      <w:pPr>
-        <w:pStyle w:val="ListParagraph"/>
-        <w:numPr>
-          <w:ilvl w:val="1"/>
-          <w:numId w:val="1"/>
-        </w:numPr>
-      </w:pPr>
-      <w:r>
-        <w:t>A recursive technique that improves speed in an imperative language</w:t>
-      </w:r>
-    </w:p>
-    <w:p>
-      <w:pPr>
-        <w:pStyle w:val="ListParagraph"/>
-        <w:numPr>
-          <w:ilvl w:val="1"/>
-          <w:numId w:val="1"/>
-        </w:numPr>
-      </w:pPr>
-      <w:r>
-        <w:t xml:space="preserve">A matching of two statements to increase efficiency </w:t>
-      </w:r>
-    </w:p>
-    <w:p>
-      <w:pPr>
-        <w:pStyle w:val="ListParagraph"/>
-        <w:numPr>
-          <w:ilvl w:val="1"/>
-          <w:numId w:val="1"/>
-        </w:numPr>
-      </w:pPr>
-      <w:r>
-        <w:t>A concurrent set of expressions that acts as a statement</w:t>
-      </w:r>
-    </w:p>
-    <w:p>
-      <w:pPr>
-        <w:pStyle w:val="ListParagraph"/>
-        <w:numPr>
-          <w:ilvl w:val="1"/>
-          <w:numId w:val="1"/>
-        </w:numPr>
-        <w:rPr>
-          <w:color w:val="FF0000"/>
-        </w:rPr>
-      </w:pPr>
-      <w:r>
-        <w:rPr>
-          <w:color w:val="FF0000"/>
-        </w:rPr>
-        <w:t xml:space="preserve">A grouping of statements that acts as a single statement </w:t>
-      </w:r>
-    </w:p>
-    <w:p>
-      <w:pPr>
-        <w:pStyle w:val="ListParagraph"/>
-        <w:numPr>
-          <w:ilvl w:val="0"/>
-          <w:numId w:val="1"/>
-        </w:numPr>
-      </w:pPr>
-      <w:r>
-        <w:t>Tail recursion can be converted into</w:t>
-      </w:r>
-    </w:p>
-    <w:p>
-      <w:pPr>
-        <w:pStyle w:val="ListParagraph"/>
-        <w:numPr>
-          <w:ilvl w:val="1"/>
-          <w:numId w:val="1"/>
-        </w:numPr>
-        <w:rPr>
-          <w:color w:val="FF0000"/>
-        </w:rPr>
-      </w:pPr>
-      <w:r>
-        <w:rPr>
-          <w:color w:val="FF0000"/>
-        </w:rPr>
-        <w:t>Iteration</w:t>
-      </w:r>
-    </w:p>
-    <w:p>
-      <w:pPr>
-        <w:pStyle w:val="ListParagraph"/>
-        <w:numPr>
-          <w:ilvl w:val="1"/>
-          <w:numId w:val="1"/>
-        </w:numPr>
-      </w:pPr>
-      <w:r>
-        <w:t>Selection</w:t>
-      </w:r>
-    </w:p>
-    <w:p>
-      <w:pPr>
-        <w:pStyle w:val="ListParagraph"/>
-        <w:numPr>
-          <w:ilvl w:val="1"/>
-          <w:numId w:val="1"/>
-        </w:numPr>
-      </w:pPr>
-      <w:r>
-        <w:t xml:space="preserve">Non-determinacy </w:t>
-      </w:r>
-    </w:p>
-    <w:p>
-      <w:pPr>
-        <w:pStyle w:val="ListParagraph"/>
-        <w:numPr>
-          <w:ilvl w:val="1"/>
-          <w:numId w:val="1"/>
-        </w:numPr>
-      </w:pPr>
-      <w:r>
-        <w:t xml:space="preserve">Sequencing </w:t>
-      </w:r>
-    </w:p>
-    <w:p>
-      <w:pPr>
-        <w:pStyle w:val="ListParagraph"/>
-        <w:numPr>
-          <w:ilvl w:val="0"/>
-          <w:numId w:val="1"/>
-        </w:numPr>
-      </w:pPr>
-      <w:r>
-        <w:t>In java primitive type are ______ and object types are _____</w:t>
-      </w:r>
-    </w:p>
-    <w:p>
-      <w:pPr>
-        <w:pStyle w:val="ListParagraph"/>
-        <w:numPr>
-          <w:ilvl w:val="1"/>
-          <w:numId w:val="1"/>
-        </w:numPr>
-      </w:pPr>
-      <w:r>
-        <w:t>Compile time constant ///// run time evaluated</w:t>
-      </w:r>
-    </w:p>
-    <w:p>
-      <w:pPr>
-        <w:pStyle w:val="ListParagraph"/>
-        <w:numPr>
-          <w:ilvl w:val="1"/>
-          <w:numId w:val="1"/>
-        </w:numPr>
-        <w:rPr>
-          <w:color w:val="FF0000"/>
-        </w:rPr>
-      </w:pPr>
-      <w:r>
-        <w:rPr>
-          <w:color w:val="FF0000"/>
-        </w:rPr>
-        <w:t>Values ///// references</w:t>
-      </w:r>
-    </w:p>
-    <w:p>
-      <w:pPr>
-        <w:pStyle w:val="ListParagraph"/>
-        <w:numPr>
-          <w:ilvl w:val="1"/>
-          <w:numId w:val="1"/>
-        </w:numPr>
-      </w:pPr>
-      <w:r>
-        <w:t>Heap based ////// register based</w:t>
-      </w:r>
-    </w:p>
-    <w:p>
-      <w:pPr>
-        <w:pStyle w:val="ListParagraph"/>
-        <w:numPr>
-          <w:ilvl w:val="1"/>
-          <w:numId w:val="1"/>
-        </w:numPr>
-      </w:pPr>
-      <w:proofErr w:type="spellStart"/>
-      <w:r>
-        <w:t>pr</w:t>
-      </w:r>
-      <w:r>
-        <w:t>eallocated</w:t>
-      </w:r>
-      <w:proofErr w:type="spellEnd"/>
-      <w:r>
-        <w:t xml:space="preserve"> //// </w:t>
-      </w:r>
-      <w:proofErr w:type="spellStart"/>
-      <w:r>
-        <w:t>postatllocated</w:t>
-      </w:r>
-      <w:proofErr w:type="spellEnd"/>
-      <w:r>
-        <w:t xml:space="preserve"> </w:t>
-      </w:r>
-    </w:p>
-    <w:p>
-      <w:pPr>
-        <w:pStyle w:val="ListParagraph"/>
-        <w:numPr>
-          <w:ilvl w:val="0"/>
-          <w:numId w:val="1"/>
-        </w:numPr>
-      </w:pPr>
-      <w:r>
-        <w:t xml:space="preserve">sequencing is central concept in </w:t>
-      </w:r>
-    </w:p>
-    <w:p>
-      <w:pPr>
-        <w:pStyle w:val="ListParagraph"/>
-        <w:numPr>
-          <w:ilvl w:val="1"/>
-          <w:numId w:val="1"/>
-        </w:numPr>
-        <w:rPr>
-          <w:color w:val="FF0000"/>
-        </w:rPr>
-      </w:pPr>
-      <w:r>
-        <w:rPr>
-          <w:color w:val="FF0000"/>
-        </w:rPr>
-        <w:t xml:space="preserve">imperative languages </w:t>
-      </w:r>
-    </w:p>
-    <w:p>
-      <w:pPr>
-        <w:pStyle w:val="ListParagraph"/>
-        <w:numPr>
-          <w:ilvl w:val="1"/>
-          <w:numId w:val="1"/>
-        </w:numPr>
-      </w:pPr>
-      <w:r>
-        <w:t xml:space="preserve">functional languages </w:t>
-      </w:r>
-    </w:p>
-    <w:p>
-      <w:pPr>
-        <w:pStyle w:val="ListParagraph"/>
-        <w:numPr>
-          <w:ilvl w:val="1"/>
-          <w:numId w:val="1"/>
-        </w:numPr>
-      </w:pPr>
-      <w:r>
-        <w:t>dataflow languages</w:t>
-      </w:r>
-    </w:p>
-    <w:p>
-      <w:pPr>
-        <w:pStyle w:val="ListParagraph"/>
-        <w:numPr>
-          <w:ilvl w:val="1"/>
-          <w:numId w:val="1"/>
-        </w:numPr>
-      </w:pPr>
-      <w:r>
-        <w:t>logical languages</w:t>
-      </w:r>
-    </w:p>
-    <w:p>
-      <w:pPr>
-        <w:pStyle w:val="ListParagraph"/>
-        <w:numPr>
-          <w:ilvl w:val="0"/>
-          <w:numId w:val="1"/>
-        </w:numPr>
-      </w:pPr>
-      <w:r>
-        <w:t>side effects are fundamental to</w:t>
-      </w:r>
-    </w:p>
-    <w:p>
-      <w:pPr>
-        <w:pStyle w:val="ListParagraph"/>
-        <w:numPr>
-          <w:ilvl w:val="1"/>
-          <w:numId w:val="1"/>
-        </w:numPr>
-        <w:rPr>
-          <w:color w:val="FF0000"/>
-        </w:rPr>
-      </w:pPr>
-      <w:r>
-        <w:rPr>
-          <w:color w:val="FF0000"/>
-        </w:rPr>
-        <w:t>imperative languages</w:t>
-      </w:r>
-    </w:p>
-    <w:p>
-      <w:pPr>
-        <w:pStyle w:val="ListParagraph"/>
-        <w:numPr>
-          <w:ilvl w:val="1"/>
-          <w:numId w:val="1"/>
-        </w:numPr>
-      </w:pPr>
-      <w:r>
-        <w:t>dataflow languages</w:t>
-      </w:r>
-    </w:p>
-    <w:p>
-      <w:pPr>
-        <w:pStyle w:val="ListParagraph"/>
-        <w:numPr>
-          <w:ilvl w:val="1"/>
-          <w:numId w:val="1"/>
-        </w:numPr>
-      </w:pPr>
-      <w:r>
-        <w:t>logic languages</w:t>
-      </w:r>
-    </w:p>
-    <w:p>
-      <w:pPr>
-        <w:pStyle w:val="ListParagraph"/>
-        <w:numPr>
-          <w:ilvl w:val="1"/>
-          <w:numId w:val="1"/>
-        </w:numPr>
-      </w:pPr>
-      <w:r>
-        <w:t>function</w:t>
-      </w:r>
       <w:bookmarkStart w:id="0" w:name="_GoBack"/>
       <w:bookmarkEnd w:id="0"/>
       <w:r>
-        <w:t>al languages</w:t>
+        <w:t>C</w:t>
+      </w:r>
+      <w:r>
+        <w:rPr>
+          <w:rFonts w:hint="eastAsia"/>
+        </w:rPr>
+        <w:t>omp</w:t>
+      </w:r>
+      <w:r>
+        <w:t>ilers may apply mathematical and logical identities to expression evaluation</w:t>
+      </w:r>
+    </w:p>
+    <w:p>
+      <w:pPr>
+        <w:pStyle w:val="ListParagraph"/>
+        <w:numPr>
+          <w:ilvl w:val="1"/>
+          <w:numId w:val="1"/>
+        </w:numPr>
+      </w:pPr>
+      <w:r>
+        <w:t>Always, even overriding parentheses, if the code can be made more efficient</w:t>
+      </w:r>
+    </w:p>
+    <w:p>
+      <w:pPr>
+        <w:pStyle w:val="ListParagraph"/>
+        <w:numPr>
+          <w:ilvl w:val="1"/>
+          <w:numId w:val="1"/>
+        </w:numPr>
+      </w:pPr>
+      <w:r>
+        <w:t>Only when specifically indicated by  the user</w:t>
+      </w:r>
+    </w:p>
+    <w:p>
+      <w:pPr>
+        <w:pStyle w:val="ListParagraph"/>
+        <w:numPr>
+          <w:ilvl w:val="1"/>
+          <w:numId w:val="1"/>
+        </w:numPr>
+        <w:rPr>
+          <w:color w:val="FF0000"/>
+        </w:rPr>
+      </w:pPr>
+      <w:r>
+        <w:rPr>
+          <w:color w:val="FF0000"/>
+        </w:rPr>
+        <w:t>Unless forced not to by parentheses</w:t>
+      </w:r>
+    </w:p>
+    <w:p>
+      <w:pPr>
+        <w:pStyle w:val="ListParagraph"/>
+        <w:numPr>
+          <w:ilvl w:val="1"/>
+          <w:numId w:val="1"/>
+        </w:numPr>
+      </w:pPr>
+      <w:r>
+        <w:t>Never</w:t>
+      </w:r>
+    </w:p>
+    <w:p>
+      <w:pPr>
+        <w:pStyle w:val="ListParagraph"/>
+        <w:numPr>
+          <w:ilvl w:val="0"/>
+          <w:numId w:val="1"/>
+        </w:numPr>
+      </w:pPr>
+      <w:r>
+        <w:t xml:space="preserve">In recursion, a section of code is </w:t>
+      </w:r>
+    </w:p>
+    <w:p>
+      <w:pPr>
+        <w:pStyle w:val="ListParagraph"/>
+        <w:numPr>
+          <w:ilvl w:val="1"/>
+          <w:numId w:val="1"/>
+        </w:numPr>
+      </w:pPr>
+      <w:r>
+        <w:t>Defined in terms of selection and iteration only</w:t>
+      </w:r>
+    </w:p>
+    <w:p>
+      <w:pPr>
+        <w:pStyle w:val="ListParagraph"/>
+        <w:numPr>
+          <w:ilvl w:val="1"/>
+          <w:numId w:val="1"/>
+        </w:numPr>
+      </w:pPr>
+      <w:r>
+        <w:t>Defined in terms of regular expression</w:t>
+      </w:r>
+    </w:p>
+    <w:p>
+      <w:pPr>
+        <w:pStyle w:val="ListParagraph"/>
+        <w:numPr>
+          <w:ilvl w:val="1"/>
+          <w:numId w:val="1"/>
+        </w:numPr>
+        <w:rPr>
+          <w:color w:val="FF0000"/>
+        </w:rPr>
+      </w:pPr>
+      <w:r>
+        <w:rPr>
+          <w:color w:val="FF0000"/>
+        </w:rPr>
+        <w:t>Defined in terms of itself, either directly or indirectly.</w:t>
+      </w:r>
+    </w:p>
+    <w:p>
+      <w:pPr>
+        <w:pStyle w:val="ListParagraph"/>
+        <w:numPr>
+          <w:ilvl w:val="1"/>
+          <w:numId w:val="1"/>
+        </w:numPr>
+      </w:pPr>
+      <w:r>
+        <w:t>Defined in terms of expression-level abstraction.</w:t>
+      </w:r>
+    </w:p>
+    <w:p>
+      <w:pPr>
+        <w:pStyle w:val="ListParagraph"/>
+        <w:numPr>
+          <w:ilvl w:val="0"/>
+          <w:numId w:val="1"/>
+        </w:numPr>
+      </w:pPr>
+      <w:r>
+        <w:t>Changing the value of the loop iteration variable inside the loop results in</w:t>
+      </w:r>
+    </w:p>
+    <w:p>
+      <w:pPr>
+        <w:pStyle w:val="ListParagraph"/>
+        <w:numPr>
+          <w:ilvl w:val="1"/>
+          <w:numId w:val="1"/>
+        </w:numPr>
+        <w:rPr>
+          <w:color w:val="FF0000"/>
+        </w:rPr>
+      </w:pPr>
+      <w:r>
+        <w:rPr>
+          <w:color w:val="FF0000"/>
+        </w:rPr>
+        <w:t>Undefined behavior</w:t>
+      </w:r>
+    </w:p>
+    <w:p>
+      <w:pPr>
+        <w:pStyle w:val="ListParagraph"/>
+        <w:numPr>
+          <w:ilvl w:val="1"/>
+          <w:numId w:val="1"/>
+        </w:numPr>
+      </w:pPr>
+      <w:r>
+        <w:t>A decrease in stack space usage usually</w:t>
+      </w:r>
+    </w:p>
+    <w:p>
+      <w:pPr>
+        <w:pStyle w:val="ListParagraph"/>
+        <w:numPr>
+          <w:ilvl w:val="1"/>
+          <w:numId w:val="1"/>
+        </w:numPr>
+      </w:pPr>
+      <w:r>
+        <w:t>An increase in execution speed, usually</w:t>
+      </w:r>
+    </w:p>
+    <w:p>
+      <w:pPr>
+        <w:pStyle w:val="ListParagraph"/>
+        <w:numPr>
+          <w:ilvl w:val="1"/>
+          <w:numId w:val="1"/>
+        </w:numPr>
+      </w:pPr>
+      <w:r>
+        <w:t>None of the above</w:t>
+      </w:r>
+    </w:p>
+    <w:p>
+      <w:pPr>
+        <w:pStyle w:val="ListParagraph"/>
+        <w:numPr>
+          <w:ilvl w:val="0"/>
+          <w:numId w:val="1"/>
+        </w:numPr>
+      </w:pPr>
+      <w:r>
+        <w:t xml:space="preserve">A compound statement is </w:t>
+      </w:r>
+    </w:p>
+    <w:p>
+      <w:pPr>
+        <w:pStyle w:val="ListParagraph"/>
+        <w:numPr>
+          <w:ilvl w:val="1"/>
+          <w:numId w:val="1"/>
+        </w:numPr>
+      </w:pPr>
+      <w:r>
+        <w:t>A recursive technique that improves speed in an imperative language</w:t>
+      </w:r>
+    </w:p>
+    <w:p>
+      <w:pPr>
+        <w:pStyle w:val="ListParagraph"/>
+        <w:numPr>
+          <w:ilvl w:val="1"/>
+          <w:numId w:val="1"/>
+        </w:numPr>
+      </w:pPr>
+      <w:r>
+        <w:t xml:space="preserve">A matching of two statements to increase efficiency </w:t>
+      </w:r>
+    </w:p>
+    <w:p>
+      <w:pPr>
+        <w:pStyle w:val="ListParagraph"/>
+        <w:numPr>
+          <w:ilvl w:val="1"/>
+          <w:numId w:val="1"/>
+        </w:numPr>
+      </w:pPr>
+      <w:r>
+        <w:t>A concurrent set of expressions that acts as a statement</w:t>
+      </w:r>
+    </w:p>
+    <w:p>
+      <w:pPr>
+        <w:pStyle w:val="ListParagraph"/>
+        <w:numPr>
+          <w:ilvl w:val="1"/>
+          <w:numId w:val="1"/>
+        </w:numPr>
+        <w:rPr>
+          <w:color w:val="FF0000"/>
+        </w:rPr>
+      </w:pPr>
+      <w:r>
+        <w:rPr>
+          <w:color w:val="FF0000"/>
+        </w:rPr>
+        <w:t xml:space="preserve">A grouping of statements that acts as a single statement </w:t>
+      </w:r>
+    </w:p>
+    <w:p>
+      <w:pPr>
+        <w:pStyle w:val="ListParagraph"/>
+        <w:numPr>
+          <w:ilvl w:val="0"/>
+          <w:numId w:val="1"/>
+        </w:numPr>
+      </w:pPr>
+      <w:r>
+        <w:t>Tail recursion can be converted into</w:t>
+      </w:r>
+    </w:p>
+    <w:p>
+      <w:pPr>
+        <w:pStyle w:val="ListParagraph"/>
+        <w:numPr>
+          <w:ilvl w:val="1"/>
+          <w:numId w:val="1"/>
+        </w:numPr>
+        <w:rPr>
+          <w:color w:val="FF0000"/>
+        </w:rPr>
+      </w:pPr>
+      <w:r>
+        <w:rPr>
+          <w:color w:val="FF0000"/>
+        </w:rPr>
+        <w:t>Iteration</w:t>
+      </w:r>
+    </w:p>
+    <w:p>
+      <w:pPr>
+        <w:pStyle w:val="ListParagraph"/>
+        <w:numPr>
+          <w:ilvl w:val="1"/>
+          <w:numId w:val="1"/>
+        </w:numPr>
+      </w:pPr>
+      <w:r>
+        <w:t>Selection</w:t>
+      </w:r>
+    </w:p>
+    <w:p>
+      <w:pPr>
+        <w:pStyle w:val="ListParagraph"/>
+        <w:numPr>
+          <w:ilvl w:val="1"/>
+          <w:numId w:val="1"/>
+        </w:numPr>
+      </w:pPr>
+      <w:r>
+        <w:t xml:space="preserve">Non-determinacy </w:t>
+      </w:r>
+    </w:p>
+    <w:p>
+      <w:pPr>
+        <w:pStyle w:val="ListParagraph"/>
+        <w:numPr>
+          <w:ilvl w:val="1"/>
+          <w:numId w:val="1"/>
+        </w:numPr>
+      </w:pPr>
+      <w:r>
+        <w:t xml:space="preserve">Sequencing </w:t>
+      </w:r>
+    </w:p>
+    <w:p>
+      <w:pPr>
+        <w:pStyle w:val="ListParagraph"/>
+        <w:numPr>
+          <w:ilvl w:val="0"/>
+          <w:numId w:val="1"/>
+        </w:numPr>
+      </w:pPr>
+      <w:r>
+        <w:t>In java primitive type are ______ and object types are _____</w:t>
+      </w:r>
+    </w:p>
+    <w:p>
+      <w:pPr>
+        <w:pStyle w:val="ListParagraph"/>
+        <w:numPr>
+          <w:ilvl w:val="1"/>
+          <w:numId w:val="1"/>
+        </w:numPr>
+      </w:pPr>
+      <w:r>
+        <w:t>Compile time constant ///// run time evaluated</w:t>
+      </w:r>
+    </w:p>
+    <w:p>
+      <w:pPr>
+        <w:pStyle w:val="ListParagraph"/>
+        <w:numPr>
+          <w:ilvl w:val="1"/>
+          <w:numId w:val="1"/>
+        </w:numPr>
+        <w:rPr>
+          <w:color w:val="FF0000"/>
+        </w:rPr>
+      </w:pPr>
+      <w:r>
+        <w:rPr>
+          <w:color w:val="FF0000"/>
+        </w:rPr>
+        <w:t>Values ///// references</w:t>
+      </w:r>
+    </w:p>
+    <w:p>
+      <w:pPr>
+        <w:pStyle w:val="ListParagraph"/>
+        <w:numPr>
+          <w:ilvl w:val="1"/>
+          <w:numId w:val="1"/>
+        </w:numPr>
+      </w:pPr>
+      <w:r>
+        <w:t>Heap based ////// register based</w:t>
+      </w:r>
+    </w:p>
+    <w:p>
+      <w:pPr>
+        <w:pStyle w:val="ListParagraph"/>
+        <w:numPr>
+          <w:ilvl w:val="1"/>
+          <w:numId w:val="1"/>
+        </w:numPr>
+      </w:pPr>
+      <w:proofErr w:type="spellStart"/>
+      <w:r>
+        <w:t>pr</w:t>
+      </w:r>
+      <w:r>
+        <w:t>eallocated</w:t>
+      </w:r>
+      <w:proofErr w:type="spellEnd"/>
+      <w:r>
+        <w:t xml:space="preserve"> //// </w:t>
+      </w:r>
+      <w:proofErr w:type="spellStart"/>
+      <w:r>
+        <w:t>postatllocated</w:t>
+      </w:r>
+      <w:proofErr w:type="spellEnd"/>
+      <w:r>
+        <w:t xml:space="preserve"> </w:t>
+      </w:r>
+    </w:p>
+    <w:p>
+      <w:pPr>
+        <w:pStyle w:val="ListParagraph"/>
+        <w:numPr>
+          <w:ilvl w:val="0"/>
+          <w:numId w:val="1"/>
+        </w:numPr>
+      </w:pPr>
+      <w:r>
+        <w:t xml:space="preserve">sequencing is central concept in </w:t>
+      </w:r>
+    </w:p>
+    <w:p>
+      <w:pPr>
+        <w:pStyle w:val="ListParagraph"/>
+        <w:numPr>
+          <w:ilvl w:val="1"/>
+          <w:numId w:val="1"/>
+        </w:numPr>
+        <w:rPr>
+          <w:color w:val="FF0000"/>
+        </w:rPr>
+      </w:pPr>
+      <w:r>
+        <w:rPr>
+          <w:color w:val="FF0000"/>
+        </w:rPr>
+        <w:t xml:space="preserve">imperative languages </w:t>
+      </w:r>
+    </w:p>
+    <w:p>
+      <w:pPr>
+        <w:pStyle w:val="ListParagraph"/>
+        <w:numPr>
+          <w:ilvl w:val="1"/>
+          <w:numId w:val="1"/>
+        </w:numPr>
+      </w:pPr>
+      <w:r>
+        <w:t xml:space="preserve">functional languages </w:t>
+      </w:r>
+    </w:p>
+    <w:p>
+      <w:pPr>
+        <w:pStyle w:val="ListParagraph"/>
+        <w:numPr>
+          <w:ilvl w:val="1"/>
+          <w:numId w:val="1"/>
+        </w:numPr>
+      </w:pPr>
+      <w:r>
+        <w:t>dataflow languages</w:t>
+      </w:r>
+    </w:p>
+    <w:p>
+      <w:pPr>
+        <w:pStyle w:val="ListParagraph"/>
+        <w:numPr>
+          <w:ilvl w:val="1"/>
+          <w:numId w:val="1"/>
+        </w:numPr>
+      </w:pPr>
+      <w:r>
+        <w:t>logical languages</w:t>
+      </w:r>
+    </w:p>
+    <w:p>
+      <w:pPr>
+        <w:pStyle w:val="ListParagraph"/>
+        <w:numPr>
+          <w:ilvl w:val="0"/>
+          <w:numId w:val="1"/>
+        </w:numPr>
+      </w:pPr>
+      <w:r>
+        <w:t>side effects are fundamental to</w:t>
+      </w:r>
+    </w:p>
+    <w:p>
+      <w:pPr>
+        <w:pStyle w:val="ListParagraph"/>
+        <w:numPr>
+          <w:ilvl w:val="1"/>
+          <w:numId w:val="1"/>
+        </w:numPr>
+        <w:rPr>
+          <w:color w:val="FF0000"/>
+        </w:rPr>
+      </w:pPr>
+      <w:r>
+        <w:rPr>
+          <w:color w:val="FF0000"/>
+        </w:rPr>
+        <w:t>imperative languages</w:t>
+      </w:r>
+    </w:p>
+    <w:p>
+      <w:pPr>
+        <w:pStyle w:val="ListParagraph"/>
+        <w:numPr>
+          <w:ilvl w:val="1"/>
+          <w:numId w:val="1"/>
+        </w:numPr>
+      </w:pPr>
+      <w:r>
+        <w:t>dataflow languages</w:t>
+      </w:r>
+    </w:p>
+    <w:p>
+      <w:pPr>
+        <w:pStyle w:val="ListParagraph"/>
+        <w:numPr>
+          <w:ilvl w:val="1"/>
+          <w:numId w:val="1"/>
+        </w:numPr>
+      </w:pPr>
+      <w:r>
+        <w:t>logic languages</w:t>
+      </w:r>
+    </w:p>
+    <w:p>
+      <w:pPr>
+        <w:pStyle w:val="ListParagraph"/>
+        <w:numPr>
+          <w:ilvl w:val="1"/>
+          <w:numId w:val="1"/>
+        </w:numPr>
+      </w:pPr>
+      <w:r>
+        <w:t>functional languages</w:t>
       </w:r>
     </w:p>
     <w:p>
@@ -730,497 +727,481 @@
         </w:numPr>
       </w:pPr>
       <w:r>
-        <w:t xml:space="preserve">Considered OK </w:t>
-      </w:r>
+        <w:t xml:space="preserve">Considered OK as long as each use is clearly documented </w:t>
+      </w:r>
+    </w:p>
+    <w:p>
+      <w:pPr>
+        <w:pStyle w:val="ListParagraph"/>
+        <w:numPr>
+          <w:ilvl w:val="1"/>
+          <w:numId w:val="1"/>
+        </w:numPr>
+      </w:pPr>
+      <w:r>
+        <w:t xml:space="preserve">Being retro-fitted to languages that originally had no </w:t>
+      </w:r>
+      <w:proofErr w:type="spellStart"/>
+      <w:r>
+        <w:t>goto</w:t>
+      </w:r>
+      <w:proofErr w:type="spellEnd"/>
+    </w:p>
+    <w:p>
+      <w:pPr>
+        <w:pStyle w:val="ListParagraph"/>
+        <w:numPr>
+          <w:ilvl w:val="1"/>
+          <w:numId w:val="1"/>
+        </w:numPr>
+      </w:pPr>
+      <w:r>
+        <w:t>Part of every modern language</w:t>
+      </w:r>
+    </w:p>
+    <w:p>
+      <w:pPr>
+        <w:pStyle w:val="ListParagraph"/>
+        <w:numPr>
+          <w:ilvl w:val="1"/>
+          <w:numId w:val="1"/>
+        </w:numPr>
+        <w:rPr>
+          <w:color w:val="FF0000"/>
+        </w:rPr>
+      </w:pPr>
+      <w:r>
+        <w:rPr>
+          <w:color w:val="FF0000"/>
+        </w:rPr>
+        <w:t>Still considered quite dangerous in general</w:t>
+      </w:r>
+    </w:p>
+    <w:p>
+      <w:pPr>
+        <w:pStyle w:val="ListParagraph"/>
+        <w:numPr>
+          <w:ilvl w:val="0"/>
+          <w:numId w:val="1"/>
+        </w:numPr>
+      </w:pPr>
+      <w:r>
+        <w:t>The use of an uninitialized variable</w:t>
+      </w:r>
+    </w:p>
+    <w:p>
+      <w:pPr>
+        <w:pStyle w:val="ListParagraph"/>
+        <w:numPr>
+          <w:ilvl w:val="1"/>
+          <w:numId w:val="1"/>
+        </w:numPr>
+      </w:pPr>
+      <w:r>
+        <w:t>Doesn’t matter, as all languages define default variable values anyway</w:t>
+      </w:r>
+    </w:p>
+    <w:p>
+      <w:pPr>
+        <w:pStyle w:val="ListParagraph"/>
+        <w:numPr>
+          <w:ilvl w:val="1"/>
+          <w:numId w:val="1"/>
+        </w:numPr>
+      </w:pPr>
+      <w:r>
+        <w:t>Can never be detected that would require a solution to the halting problem</w:t>
+      </w:r>
+    </w:p>
+    <w:p>
+      <w:pPr>
+        <w:pStyle w:val="ListParagraph"/>
+        <w:numPr>
+          <w:ilvl w:val="1"/>
+          <w:numId w:val="1"/>
+        </w:numPr>
+      </w:pPr>
+      <w:r>
+        <w:t>Can sometimes be detected, depending on the expression</w:t>
+      </w:r>
+    </w:p>
+    <w:p>
+      <w:pPr>
+        <w:pStyle w:val="ListParagraph"/>
+        <w:numPr>
+          <w:ilvl w:val="1"/>
+          <w:numId w:val="1"/>
+        </w:numPr>
+        <w:rPr>
+          <w:color w:val="FF0000"/>
+        </w:rPr>
+      </w:pPr>
+      <w:r>
+        <w:rPr>
+          <w:color w:val="FF0000"/>
+        </w:rPr>
+        <w:t>Can always be detected, though it might be inefficient to do so.</w:t>
+      </w:r>
+    </w:p>
+    <w:p>
+      <w:pPr>
+        <w:pStyle w:val="ListParagraph"/>
+        <w:numPr>
+          <w:ilvl w:val="0"/>
+          <w:numId w:val="1"/>
+        </w:numPr>
+      </w:pPr>
+      <w:r>
+        <w:t xml:space="preserve">Boxing and unboxing are used when ____ must be used together </w:t>
+      </w:r>
+    </w:p>
+    <w:p>
+      <w:pPr>
+        <w:pStyle w:val="ListParagraph"/>
+        <w:numPr>
+          <w:ilvl w:val="1"/>
+          <w:numId w:val="1"/>
+        </w:numPr>
+      </w:pPr>
+      <w:r>
+        <w:t>Global objects and local objects</w:t>
+      </w:r>
+    </w:p>
+    <w:p>
+      <w:pPr>
+        <w:pStyle w:val="ListParagraph"/>
+        <w:numPr>
+          <w:ilvl w:val="1"/>
+          <w:numId w:val="1"/>
+        </w:numPr>
+      </w:pPr>
+      <w:r>
+        <w:t>Static types and dynamic types</w:t>
+      </w:r>
+    </w:p>
+    <w:p>
+      <w:pPr>
+        <w:pStyle w:val="ListParagraph"/>
+        <w:numPr>
+          <w:ilvl w:val="1"/>
+          <w:numId w:val="1"/>
+        </w:numPr>
+      </w:pPr>
+      <w:r>
+        <w:t>Heap objects and stack objects</w:t>
+      </w:r>
+    </w:p>
+    <w:p>
+      <w:pPr>
+        <w:pStyle w:val="ListParagraph"/>
+        <w:numPr>
+          <w:ilvl w:val="1"/>
+          <w:numId w:val="1"/>
+        </w:numPr>
+        <w:rPr>
+          <w:color w:val="FF0000"/>
+        </w:rPr>
+      </w:pPr>
+      <w:r>
+        <w:rPr>
+          <w:color w:val="FF0000"/>
+        </w:rPr>
+        <w:t>Value types and reference types</w:t>
+      </w:r>
+    </w:p>
+    <w:p>
+      <w:pPr>
+        <w:pStyle w:val="ListParagraph"/>
+        <w:numPr>
+          <w:ilvl w:val="0"/>
+          <w:numId w:val="1"/>
+        </w:numPr>
+      </w:pPr>
+      <w:r>
+        <w:t xml:space="preserve"> Case or switch statements </w:t>
+      </w:r>
+    </w:p>
+    <w:p>
+      <w:pPr>
+        <w:pStyle w:val="ListParagraph"/>
+        <w:numPr>
+          <w:ilvl w:val="1"/>
+          <w:numId w:val="1"/>
+        </w:numPr>
+      </w:pPr>
+      <w:r>
+        <w:t xml:space="preserve">Are often clearer and cleaner than long if / then / </w:t>
+      </w:r>
+      <w:proofErr w:type="spellStart"/>
+      <w:r>
+        <w:t>elsif</w:t>
+      </w:r>
+      <w:proofErr w:type="spellEnd"/>
+      <w:r>
+        <w:t xml:space="preserve">/ </w:t>
+      </w:r>
+      <w:proofErr w:type="spellStart"/>
+      <w:r>
+        <w:t>elsif</w:t>
+      </w:r>
+      <w:proofErr w:type="spellEnd"/>
+      <w:r>
+        <w:t>/ …chains</w:t>
+      </w:r>
+    </w:p>
+    <w:p>
+      <w:pPr>
+        <w:pStyle w:val="ListParagraph"/>
+        <w:numPr>
+          <w:ilvl w:val="1"/>
+          <w:numId w:val="1"/>
+        </w:numPr>
+      </w:pPr>
+      <w:r>
+        <w:t xml:space="preserve">Are less efficient than long if / then / </w:t>
+      </w:r>
+      <w:proofErr w:type="spellStart"/>
+      <w:r>
+        <w:t>elsif</w:t>
+      </w:r>
+      <w:proofErr w:type="spellEnd"/>
+      <w:r>
+        <w:t xml:space="preserve"> / </w:t>
+      </w:r>
+      <w:proofErr w:type="spellStart"/>
+      <w:r>
+        <w:t>elsif</w:t>
+      </w:r>
+      <w:proofErr w:type="spellEnd"/>
+      <w:r>
+        <w:t>/ …chains</w:t>
+      </w:r>
+    </w:p>
+    <w:p>
+      <w:pPr>
+        <w:pStyle w:val="ListParagraph"/>
+        <w:numPr>
+          <w:ilvl w:val="1"/>
+          <w:numId w:val="1"/>
+        </w:numPr>
+      </w:pPr>
+      <w:r>
+        <w:t>Can be implemented by the compiler in many ways</w:t>
+      </w:r>
+    </w:p>
+    <w:p>
+      <w:pPr>
+        <w:pStyle w:val="ListParagraph"/>
+        <w:numPr>
+          <w:ilvl w:val="1"/>
+          <w:numId w:val="1"/>
+        </w:numPr>
+        <w:rPr>
+          <w:color w:val="FF0000"/>
+        </w:rPr>
+      </w:pPr>
+      <w:r>
+        <w:rPr>
+          <w:color w:val="FF0000"/>
+        </w:rPr>
+        <w:t>A and C</w:t>
+      </w:r>
+    </w:p>
+    <w:p>
+      <w:pPr>
+        <w:pStyle w:val="ListParagraph"/>
+        <w:numPr>
+          <w:ilvl w:val="1"/>
+          <w:numId w:val="1"/>
+        </w:numPr>
+      </w:pPr>
+      <w:r>
+        <w:t>B and C</w:t>
+      </w:r>
+    </w:p>
+    <w:p>
+      <w:pPr>
+        <w:pStyle w:val="ListParagraph"/>
+        <w:numPr>
+          <w:ilvl w:val="0"/>
+          <w:numId w:val="1"/>
+        </w:numPr>
+      </w:pPr>
+      <w:r>
+        <w:t xml:space="preserve">A </w:t>
+      </w:r>
+      <w:r>
+        <w:t>counted style of loop has</w:t>
+      </w:r>
+    </w:p>
+    <w:p>
+      <w:pPr>
+        <w:pStyle w:val="ListParagraph"/>
+        <w:numPr>
+          <w:ilvl w:val="1"/>
+          <w:numId w:val="1"/>
+        </w:numPr>
+      </w:pPr>
+      <w:r>
+        <w:t>A stack value, a heap value, and a global value</w:t>
+      </w:r>
+    </w:p>
+    <w:p>
+      <w:pPr>
+        <w:pStyle w:val="ListParagraph"/>
+        <w:numPr>
+          <w:ilvl w:val="1"/>
+          <w:numId w:val="1"/>
+        </w:numPr>
+      </w:pPr>
+      <w:r>
+        <w:t>A precondition, a postcondition and an invariant</w:t>
+      </w:r>
+    </w:p>
+    <w:p>
+      <w:pPr>
+        <w:pStyle w:val="ListParagraph"/>
+        <w:numPr>
+          <w:ilvl w:val="1"/>
+          <w:numId w:val="1"/>
+        </w:numPr>
+      </w:pPr>
+      <w:r>
+        <w:t>A left value, a right value, and a local value.</w:t>
+      </w:r>
+    </w:p>
+    <w:p>
+      <w:pPr>
+        <w:pStyle w:val="ListParagraph"/>
+        <w:numPr>
+          <w:ilvl w:val="1"/>
+          <w:numId w:val="1"/>
+        </w:numPr>
+        <w:rPr>
+          <w:color w:val="FF0000"/>
+        </w:rPr>
+      </w:pPr>
+      <w:r>
+        <w:rPr>
+          <w:color w:val="FF0000"/>
+        </w:rPr>
+        <w:t>A starting value, an ending value, and a step value.</w:t>
+      </w:r>
+    </w:p>
+    <w:p>
+      <w:pPr>
+        <w:pStyle w:val="ListParagraph"/>
+        <w:numPr>
+          <w:ilvl w:val="0"/>
+          <w:numId w:val="1"/>
+        </w:numPr>
+      </w:pPr>
+      <w:r>
+        <w:t xml:space="preserve">An iterator </w:t>
+      </w:r>
+    </w:p>
+    <w:p>
+      <w:pPr>
+        <w:pStyle w:val="ListParagraph"/>
+        <w:numPr>
+          <w:ilvl w:val="1"/>
+          <w:numId w:val="1"/>
+        </w:numPr>
+      </w:pPr>
+      <w:r>
+        <w:rPr>
+          <w:color w:val="FF0000"/>
+        </w:rPr>
+        <w:t>Enumerates the elements of a well-defined set</w:t>
+      </w:r>
+    </w:p>
+    <w:p>
+      <w:pPr>
+        <w:pStyle w:val="ListParagraph"/>
+        <w:numPr>
+          <w:ilvl w:val="1"/>
+          <w:numId w:val="1"/>
+        </w:numPr>
+      </w:pPr>
+      <w:r>
+        <w:t>Extends logically controlled loops to include non-determinacy</w:t>
+      </w:r>
+    </w:p>
+    <w:p>
+      <w:pPr>
+        <w:pStyle w:val="ListParagraph"/>
+        <w:numPr>
+          <w:ilvl w:val="1"/>
+          <w:numId w:val="1"/>
+        </w:numPr>
+      </w:pPr>
+      <w:r>
+        <w:t>Calculated loop iteration counts using floating point arithmetic instead of integers</w:t>
+      </w:r>
+    </w:p>
+    <w:p>
+      <w:pPr>
+        <w:pStyle w:val="ListParagraph"/>
+        <w:numPr>
+          <w:ilvl w:val="1"/>
+          <w:numId w:val="1"/>
+        </w:numPr>
+      </w:pPr>
+      <w:r>
+        <w:t>Extends iteration to include recursion</w:t>
+      </w:r>
+    </w:p>
+    <w:p>
+      <w:pPr>
+        <w:pStyle w:val="ListParagraph"/>
+        <w:numPr>
+          <w:ilvl w:val="0"/>
+          <w:numId w:val="1"/>
+        </w:numPr>
+      </w:pPr>
+      <w:r>
+        <w:t>Definite assignment requires that every variable can be shown to have</w:t>
+      </w:r>
+    </w:p>
+    <w:p>
+      <w:pPr>
+        <w:pStyle w:val="ListParagraph"/>
+        <w:numPr>
+          <w:ilvl w:val="1"/>
+          <w:numId w:val="1"/>
+        </w:numPr>
+        <w:rPr>
+          <w:color w:val="FF0000"/>
+        </w:rPr>
+      </w:pPr>
+      <w:r>
+        <w:rPr>
+          <w:color w:val="FF0000"/>
+        </w:rPr>
+        <w:t>An assigned value on each path before its use</w:t>
+      </w:r>
+    </w:p>
+    <w:p>
+      <w:pPr>
+        <w:pStyle w:val="ListParagraph"/>
+        <w:numPr>
+          <w:ilvl w:val="1"/>
+          <w:numId w:val="1"/>
+        </w:numPr>
+      </w:pPr>
       <w:proofErr w:type="gramStart"/>
       <w:r>
-        <w:t>as long as</w:t>
+        <w:t>A</w:t>
       </w:r>
       <w:proofErr w:type="gramEnd"/>
       <w:r>
-        <w:t xml:space="preserve"> each use is clearly documented </w:t>
-      </w:r>
-    </w:p>
-    <w:p>
-      <w:pPr>
-        <w:pStyle w:val="ListParagraph"/>
-        <w:numPr>
-          <w:ilvl w:val="1"/>
-          <w:numId w:val="1"/>
-        </w:numPr>
-      </w:pPr>
-      <w:r>
-        <w:t xml:space="preserve">Being </w:t>
-      </w:r>
-      <w:proofErr w:type="gramStart"/>
-      <w:r>
-        <w:t>retro-fitted</w:t>
-      </w:r>
-      <w:proofErr w:type="gramEnd"/>
-      <w:r>
-        <w:t xml:space="preserve"> to languages that originally had no </w:t>
+        <w:t xml:space="preserve"> assigned value on more </w:t>
       </w:r>
       <w:proofErr w:type="spellStart"/>
       <w:r>
-        <w:t>goto</w:t>
+        <w:t>tha</w:t>
       </w:r>
       <w:proofErr w:type="spellEnd"/>
-    </w:p>
-    <w:p>
-      <w:pPr>
-        <w:pStyle w:val="ListParagraph"/>
-        <w:numPr>
-          <w:ilvl w:val="1"/>
-          <w:numId w:val="1"/>
-        </w:numPr>
-      </w:pPr>
-      <w:r>
-        <w:t>Part of every modern language</w:t>
-      </w:r>
-    </w:p>
-    <w:p>
-      <w:pPr>
-        <w:pStyle w:val="ListParagraph"/>
-        <w:numPr>
-          <w:ilvl w:val="1"/>
-          <w:numId w:val="1"/>
-        </w:numPr>
-        <w:rPr>
-          <w:color w:val="FF0000"/>
-        </w:rPr>
-      </w:pPr>
-      <w:r>
-        <w:rPr>
-          <w:color w:val="FF0000"/>
-        </w:rPr>
-        <w:t>Still considered quite dangerous in general</w:t>
-      </w:r>
-    </w:p>
-    <w:p>
-      <w:pPr>
-        <w:pStyle w:val="ListParagraph"/>
-        <w:numPr>
-          <w:ilvl w:val="0"/>
-          <w:numId w:val="1"/>
-        </w:numPr>
-      </w:pPr>
-      <w:r>
-        <w:t>The use of an uninitialized variable</w:t>
-      </w:r>
-    </w:p>
-    <w:p>
-      <w:pPr>
-        <w:pStyle w:val="ListParagraph"/>
-        <w:numPr>
-          <w:ilvl w:val="1"/>
-          <w:numId w:val="1"/>
-        </w:numPr>
-      </w:pPr>
-      <w:r>
-        <w:t>Doesn’t matter, as all languages define default variable values anyway</w:t>
-      </w:r>
-    </w:p>
-    <w:p>
-      <w:pPr>
-        <w:pStyle w:val="ListParagraph"/>
-        <w:numPr>
-          <w:ilvl w:val="1"/>
-          <w:numId w:val="1"/>
-        </w:numPr>
-      </w:pPr>
-      <w:r>
-        <w:t>Can never be detected that would require a solution to the halting problem</w:t>
-      </w:r>
-    </w:p>
-    <w:p>
-      <w:pPr>
-        <w:pStyle w:val="ListParagraph"/>
-        <w:numPr>
-          <w:ilvl w:val="1"/>
-          <w:numId w:val="1"/>
-        </w:numPr>
-      </w:pPr>
-      <w:r>
-        <w:t>Can sometimes be detected, depending on the expression</w:t>
-      </w:r>
-    </w:p>
-    <w:p>
-      <w:pPr>
-        <w:pStyle w:val="ListParagraph"/>
-        <w:numPr>
-          <w:ilvl w:val="1"/>
-          <w:numId w:val="1"/>
-        </w:numPr>
-        <w:rPr>
-          <w:color w:val="FF0000"/>
-        </w:rPr>
-      </w:pPr>
-      <w:r>
-        <w:rPr>
-          <w:color w:val="FF0000"/>
-        </w:rPr>
-        <w:t>Can always be detected, though it might be inefficient to do so.</w:t>
-      </w:r>
-    </w:p>
-    <w:p>
-      <w:pPr>
-        <w:pStyle w:val="ListParagraph"/>
-        <w:numPr>
-          <w:ilvl w:val="0"/>
-          <w:numId w:val="1"/>
-        </w:numPr>
-      </w:pPr>
-      <w:r>
-        <w:t xml:space="preserve">Boxing and unboxing are used when ____ must be used together </w:t>
-      </w:r>
-    </w:p>
-    <w:p>
-      <w:pPr>
-        <w:pStyle w:val="ListParagraph"/>
-        <w:numPr>
-          <w:ilvl w:val="1"/>
-          <w:numId w:val="1"/>
-        </w:numPr>
-      </w:pPr>
-      <w:r>
-        <w:t>Global objects and local objects</w:t>
-      </w:r>
-    </w:p>
-    <w:p>
-      <w:pPr>
-        <w:pStyle w:val="ListParagraph"/>
-        <w:numPr>
-          <w:ilvl w:val="1"/>
-          <w:numId w:val="1"/>
-        </w:numPr>
-      </w:pPr>
-      <w:r>
-        <w:t>Static types and dynamic types</w:t>
-      </w:r>
-    </w:p>
-    <w:p>
-      <w:pPr>
-        <w:pStyle w:val="ListParagraph"/>
-        <w:numPr>
-          <w:ilvl w:val="1"/>
-          <w:numId w:val="1"/>
-        </w:numPr>
-      </w:pPr>
-      <w:r>
-        <w:t>Heap objects and stack objects</w:t>
-      </w:r>
-    </w:p>
-    <w:p>
-      <w:pPr>
-        <w:pStyle w:val="ListParagraph"/>
-        <w:numPr>
-          <w:ilvl w:val="1"/>
-          <w:numId w:val="1"/>
-        </w:numPr>
-        <w:rPr>
-          <w:color w:val="FF0000"/>
-        </w:rPr>
-      </w:pPr>
-      <w:r>
-        <w:rPr>
-          <w:color w:val="FF0000"/>
-        </w:rPr>
-        <w:t>Value types and reference types</w:t>
-      </w:r>
-    </w:p>
-    <w:p>
-      <w:pPr>
-        <w:pStyle w:val="ListParagraph"/>
-        <w:numPr>
-          <w:ilvl w:val="0"/>
-          <w:numId w:val="1"/>
-        </w:numPr>
-      </w:pPr>
-      <w:r>
-        <w:t xml:space="preserve"> Case or switch statements </w:t>
-      </w:r>
-    </w:p>
-    <w:p>
-      <w:pPr>
-        <w:pStyle w:val="ListParagraph"/>
-        <w:numPr>
-          <w:ilvl w:val="1"/>
-          <w:numId w:val="1"/>
-        </w:numPr>
-      </w:pPr>
-      <w:r>
-        <w:t xml:space="preserve">Are often clearer and cleaner than long if / then / </w:t>
-      </w:r>
-      <w:proofErr w:type="spellStart"/>
-      <w:r>
-        <w:t>elsif</w:t>
-      </w:r>
-      <w:proofErr w:type="spellEnd"/>
-      <w:r>
-        <w:t xml:space="preserve">/ </w:t>
-      </w:r>
-      <w:proofErr w:type="spellStart"/>
-      <w:r>
-        <w:t>elsif</w:t>
-      </w:r>
-      <w:proofErr w:type="spellEnd"/>
-      <w:r>
-        <w:t>/ …chains</w:t>
-      </w:r>
-    </w:p>
-    <w:p>
-      <w:pPr>
-        <w:pStyle w:val="ListParagraph"/>
-        <w:numPr>
-          <w:ilvl w:val="1"/>
-          <w:numId w:val="1"/>
-        </w:numPr>
-      </w:pPr>
-      <w:r>
-        <w:t xml:space="preserve">Are less efficient than long if / then / </w:t>
-      </w:r>
-      <w:proofErr w:type="spellStart"/>
-      <w:r>
-        <w:t>elsif</w:t>
-      </w:r>
-      <w:proofErr w:type="spellEnd"/>
-      <w:r>
-        <w:t xml:space="preserve"> / </w:t>
-      </w:r>
-      <w:proofErr w:type="spellStart"/>
-      <w:r>
-        <w:t>elsif</w:t>
-      </w:r>
-      <w:proofErr w:type="spellEnd"/>
-      <w:r>
-        <w:t>/ …chains</w:t>
-      </w:r>
-    </w:p>
-    <w:p>
-      <w:pPr>
-        <w:pStyle w:val="ListParagraph"/>
-        <w:numPr>
-          <w:ilvl w:val="1"/>
-          <w:numId w:val="1"/>
-        </w:numPr>
-      </w:pPr>
-      <w:r>
-        <w:t>Can be implemented by the compiler in many ways</w:t>
-      </w:r>
-    </w:p>
-    <w:p>
-      <w:pPr>
-        <w:pStyle w:val="ListParagraph"/>
-        <w:numPr>
-          <w:ilvl w:val="1"/>
-          <w:numId w:val="1"/>
-        </w:numPr>
-        <w:rPr>
-          <w:color w:val="FF0000"/>
-        </w:rPr>
-      </w:pPr>
-      <w:r>
-        <w:rPr>
-          <w:color w:val="FF0000"/>
-        </w:rPr>
-        <w:t>A and C</w:t>
-      </w:r>
-    </w:p>
-    <w:p>
-      <w:pPr>
-        <w:pStyle w:val="ListParagraph"/>
-        <w:numPr>
-          <w:ilvl w:val="1"/>
-          <w:numId w:val="1"/>
-        </w:numPr>
-      </w:pPr>
-      <w:r>
-        <w:t>B and C</w:t>
-      </w:r>
-    </w:p>
-    <w:p>
-      <w:pPr>
-        <w:pStyle w:val="ListParagraph"/>
-        <w:numPr>
-          <w:ilvl w:val="0"/>
-          <w:numId w:val="1"/>
-        </w:numPr>
-      </w:pPr>
-      <w:r>
-        <w:t xml:space="preserve">A </w:t>
-      </w:r>
-      <w:r>
-        <w:t>counted style of loop has</w:t>
-      </w:r>
-    </w:p>
-    <w:p>
-      <w:pPr>
-        <w:pStyle w:val="ListParagraph"/>
-        <w:numPr>
-          <w:ilvl w:val="1"/>
-          <w:numId w:val="1"/>
-        </w:numPr>
-      </w:pPr>
-      <w:r>
-        <w:t>A stack value, a heap value, and a global value</w:t>
-      </w:r>
-    </w:p>
-    <w:p>
-      <w:pPr>
-        <w:pStyle w:val="ListParagraph"/>
-        <w:numPr>
-          <w:ilvl w:val="1"/>
-          <w:numId w:val="1"/>
-        </w:numPr>
-      </w:pPr>
-      <w:r>
-        <w:t>A precondition, a postcondition and an invariant</w:t>
-      </w:r>
-    </w:p>
-    <w:p>
-      <w:pPr>
-        <w:pStyle w:val="ListParagraph"/>
-        <w:numPr>
-          <w:ilvl w:val="1"/>
-          <w:numId w:val="1"/>
-        </w:numPr>
-      </w:pPr>
-      <w:r>
-        <w:t>A left value, a right value, and a local value.</w:t>
-      </w:r>
-    </w:p>
-    <w:p>
-      <w:pPr>
-        <w:pStyle w:val="ListParagraph"/>
-        <w:numPr>
-          <w:ilvl w:val="1"/>
-          <w:numId w:val="1"/>
-        </w:numPr>
-        <w:rPr>
-          <w:color w:val="FF0000"/>
-        </w:rPr>
-      </w:pPr>
-      <w:r>
-        <w:rPr>
-          <w:color w:val="FF0000"/>
-        </w:rPr>
-        <w:t>A starting value, an ending value, and a step value.</w:t>
-      </w:r>
-    </w:p>
-    <w:p>
-      <w:pPr>
-        <w:pStyle w:val="ListParagraph"/>
-        <w:numPr>
-          <w:ilvl w:val="0"/>
-          <w:numId w:val="1"/>
-        </w:numPr>
-      </w:pPr>
-      <w:r>
-        <w:t xml:space="preserve">An iterator </w:t>
-      </w:r>
-    </w:p>
-    <w:p>
-      <w:pPr>
-        <w:pStyle w:val="ListParagraph"/>
-        <w:numPr>
-          <w:ilvl w:val="1"/>
-          <w:numId w:val="1"/>
-        </w:numPr>
-      </w:pPr>
-      <w:r>
-        <w:rPr>
-          <w:color w:val="FF0000"/>
-        </w:rPr>
-        <w:t>Enumerates the elements of a well-defined set</w:t>
-      </w:r>
-    </w:p>
-    <w:p>
-      <w:pPr>
-        <w:pStyle w:val="ListParagraph"/>
-        <w:numPr>
-          <w:ilvl w:val="1"/>
-          <w:numId w:val="1"/>
-        </w:numPr>
-      </w:pPr>
-      <w:r>
-        <w:t>Extends logically controlled loops to include non-determinacy</w:t>
-      </w:r>
-    </w:p>
-    <w:p>
-      <w:pPr>
-        <w:pStyle w:val="ListParagraph"/>
-        <w:numPr>
-          <w:ilvl w:val="1"/>
-          <w:numId w:val="1"/>
-        </w:numPr>
-      </w:pPr>
-      <w:r>
-        <w:t>Calculated loop iteration counts using floating point arithmetic instead of integers</w:t>
-      </w:r>
-    </w:p>
-    <w:p>
-      <w:pPr>
-        <w:pStyle w:val="ListParagraph"/>
-        <w:numPr>
-          <w:ilvl w:val="1"/>
-          <w:numId w:val="1"/>
-        </w:numPr>
-      </w:pPr>
-      <w:r>
-        <w:t>Extends iteration to include recursion</w:t>
-      </w:r>
-    </w:p>
-    <w:p>
-      <w:pPr>
-        <w:pStyle w:val="ListParagraph"/>
-        <w:numPr>
-          <w:ilvl w:val="0"/>
-          <w:numId w:val="1"/>
-        </w:numPr>
-      </w:pPr>
-      <w:r>
-        <w:t>Definite assignment requires that every variable can be shown to have</w:t>
-      </w:r>
-    </w:p>
-    <w:p>
-      <w:pPr>
-        <w:pStyle w:val="ListParagraph"/>
-        <w:numPr>
-          <w:ilvl w:val="1"/>
-          <w:numId w:val="1"/>
-        </w:numPr>
-        <w:rPr>
-          <w:color w:val="FF0000"/>
-        </w:rPr>
-      </w:pPr>
-      <w:r>
-        <w:rPr>
-          <w:color w:val="FF0000"/>
-        </w:rPr>
-        <w:t>An assigned value on each path before its use</w:t>
-      </w:r>
-    </w:p>
-    <w:p>
-      <w:pPr>
-        <w:pStyle w:val="ListParagraph"/>
-        <w:numPr>
-          <w:ilvl w:val="1"/>
-          <w:numId w:val="1"/>
-        </w:numPr>
-      </w:pPr>
-      <w:proofErr w:type="gramStart"/>
-      <w:r>
-        <w:t>A</w:t>
-      </w:r>
-      <w:proofErr w:type="gramEnd"/>
-      <w:r>
-        <w:t xml:space="preserve"> assigned value on more </w:t>
-      </w:r>
-      <w:proofErr w:type="spellStart"/>
-      <w:r>
-        <w:t>tha</w:t>
-      </w:r>
-      <w:proofErr w:type="spellEnd"/>
       <w:r>
         <w:t xml:space="preserve"> none path before its use</w:t>
       </w:r>
@@ -1258,15 +1239,7 @@
         </w:numPr>
       </w:pPr>
       <w:r>
-        <w:t xml:space="preserve">In </w:t>
-      </w:r>
-      <w:proofErr w:type="gramStart"/>
-      <w:r>
-        <w:t>logically-controlled</w:t>
-      </w:r>
-      <w:proofErr w:type="gramEnd"/>
-      <w:r>
-        <w:t xml:space="preserve"> loop the rest must be </w:t>
+        <w:t xml:space="preserve">In logically-controlled loop the rest must be </w:t>
       </w:r>
     </w:p>
     <w:p>
@@ -1997,21 +1970,7 @@
         <w:rPr>
           <w:color w:val="FF0000"/>
         </w:rPr>
-        <w:t xml:space="preserve">Their own </w:t>
-      </w:r>
-      <w:proofErr w:type="gramStart"/>
-      <w:r>
-        <w:rPr>
-          <w:color w:val="FF0000"/>
-        </w:rPr>
-        <w:t>particular sets</w:t>
-      </w:r>
-      <w:proofErr w:type="gramEnd"/>
-      <w:r>
-        <w:rPr>
-          <w:color w:val="FF0000"/>
-        </w:rPr>
-        <w:t xml:space="preserve"> of operators</w:t>
+        <w:t>Their own particular sets of operators</w:t>
       </w:r>
     </w:p>
     <w:p>
@@ -2495,8 +2454,14 @@
           <w:ilvl w:val="1"/>
           <w:numId w:val="1"/>
         </w:numPr>
-      </w:pPr>
-      <w:r>
+        <w:rPr>
+          <w:color w:val="FF0000"/>
+        </w:rPr>
+      </w:pPr>
+      <w:r>
+        <w:rPr>
+          <w:color w:val="FF0000"/>
+        </w:rPr>
         <w:t>Exchanging two variables without using a temporary</w:t>
       </w:r>
     </w:p>
@@ -2697,21 +2662,7 @@
         <w:rPr>
           <w:color w:val="FF0000"/>
         </w:rPr>
-        <w:t xml:space="preserve">Their own </w:t>
-      </w:r>
-      <w:proofErr w:type="gramStart"/>
-      <w:r>
-        <w:rPr>
-          <w:color w:val="FF0000"/>
-        </w:rPr>
-        <w:t>particular sets</w:t>
-      </w:r>
-      <w:proofErr w:type="gramEnd"/>
-      <w:r>
-        <w:rPr>
-          <w:color w:val="FF0000"/>
-        </w:rPr>
-        <w:t xml:space="preserve"> of operators</w:t>
+        <w:t>Their own particular sets of operators</w:t>
       </w:r>
       <w:r>
         <w:t>.</w:t>

</xml_diff>